<commit_message>
CI-70 Spelling and display tweaks
</commit_message>
<xml_diff>
--- a/_pages/use_cases/CTP_Consume_Patient_Data_Use_Case.docx
+++ b/_pages/use_cases/CTP_Consume_Patient_Data_Use_Case.docx
@@ -2,10 +2,7 @@
 <file path=word/document.xml><?xml version="1.0" encoding="utf-8"?>
 <w:document xmlns:wpc="http://schemas.microsoft.com/office/word/2010/wordprocessingCanvas" xmlns:cx="http://schemas.microsoft.com/office/drawing/2014/chartex" xmlns:cx1="http://schemas.microsoft.com/office/drawing/2015/9/8/chartex" xmlns:cx2="http://schemas.microsoft.com/office/drawing/2015/10/21/chartex" xmlns:cx3="http://schemas.microsoft.com/office/drawing/2016/5/9/chartex" xmlns:cx4="http://schemas.microsoft.com/office/drawing/2016/5/10/chartex" xmlns:cx5="http://schemas.microsoft.com/office/drawing/2016/5/11/chartex" xmlns:cx6="http://schemas.microsoft.com/office/drawing/2016/5/12/chartex" xmlns:cx7="http://schemas.microsoft.com/office/drawing/2016/5/13/chartex" xmlns:cx8="http://schemas.microsoft.com/office/drawing/2016/5/14/chartex" xmlns:mc="http://schemas.openxmlformats.org/markup-compatibility/2006" xmlns:aink="http://schemas.microsoft.com/office/drawing/2016/ink" xmlns:am3d="http://schemas.microsoft.com/office/drawing/2017/model3d" xmlns:o="urn:schemas-microsoft-com:office:office" xmlns:r="http://schemas.openxmlformats.org/officeDocument/2006/relationships" xmlns:m="http://schemas.openxmlformats.org/officeDocument/2006/math" xmlns:v="urn:schemas-microsoft-com:vml" xmlns:wp14="http://schemas.microsoft.com/office/word/2010/wordprocessingDrawing" xmlns:wp="http://schemas.openxmlformats.org/drawingml/2006/wordprocessingDrawing" xmlns:w10="urn:schemas-microsoft-com:office:word" xmlns:w="http://schemas.openxmlformats.org/wordprocessingml/2006/main" xmlns:w14="http://schemas.microsoft.com/office/word/2010/wordml" xmlns:w15="http://schemas.microsoft.com/office/word/2012/wordml" xmlns:w16cid="http://schemas.microsoft.com/office/word/2016/wordml/cid" xmlns:w16se="http://schemas.microsoft.com/office/word/2015/wordml/symex" xmlns:wpg="http://schemas.microsoft.com/office/word/2010/wordprocessingGroup" xmlns:wpi="http://schemas.microsoft.com/office/word/2010/wordprocessingInk" xmlns:wne="http://schemas.microsoft.com/office/word/2006/wordml" xmlns:wps="http://schemas.microsoft.com/office/word/2010/wordprocessingShape" mc:Ignorable="w14 w15 w16se w16cid wp14">
   <w:body>
-    <w:p>
-      <w:bookmarkStart w:id="0" w:name="_GoBack"/>
-      <w:bookmarkEnd w:id="0"/>
-    </w:p>
+    <w:p/>
     <w:tbl>
       <w:tblPr>
         <w:tblW w:w="5000" w:type="pct"/>
@@ -749,14 +746,12 @@
                                 <w:pPr>
                                   <w:pStyle w:val="Documenttitle"/>
                                 </w:pPr>
-                                <w:proofErr w:type="spellStart"/>
                                 <w:r>
                                   <w:rPr>
                                     <w:sz w:val="52"/>
                                   </w:rPr>
                                   <w:t>CTP_Consume_Patient_Data_Use_Case</w:t>
                                 </w:r>
-                                <w:proofErr w:type="spellEnd"/>
                               </w:p>
                             </w:sdtContent>
                           </w:sdt>
@@ -805,14 +800,12 @@
                           <w:pPr>
                             <w:pStyle w:val="Documenttitle"/>
                           </w:pPr>
-                          <w:proofErr w:type="spellStart"/>
                           <w:r>
                             <w:rPr>
                               <w:sz w:val="52"/>
                             </w:rPr>
                             <w:t>CTP_Consume_Patient_Data_Use_Case</w:t>
                           </w:r>
-                          <w:proofErr w:type="spellEnd"/>
                         </w:p>
                       </w:sdtContent>
                     </w:sdt>
@@ -874,13 +867,13 @@
       <w:pPr>
         <w:pStyle w:val="DocMgmtSubhead"/>
       </w:pPr>
-      <w:bookmarkStart w:id="1" w:name="_Toc350847280"/>
-      <w:bookmarkStart w:id="2" w:name="_Toc350847324"/>
+      <w:bookmarkStart w:id="0" w:name="_Toc350847280"/>
+      <w:bookmarkStart w:id="1" w:name="_Toc350847324"/>
       <w:r>
         <w:t>Revision History</w:t>
       </w:r>
+      <w:bookmarkEnd w:id="0"/>
       <w:bookmarkEnd w:id="1"/>
-      <w:bookmarkEnd w:id="2"/>
     </w:p>
     <w:tbl>
       <w:tblPr>
@@ -1345,13 +1338,13 @@
       <w:pPr>
         <w:pStyle w:val="DocMgmtSubhead"/>
       </w:pPr>
-      <w:bookmarkStart w:id="3" w:name="_Toc350847281"/>
-      <w:bookmarkStart w:id="4" w:name="_Toc350847325"/>
+      <w:bookmarkStart w:id="2" w:name="_Toc350847281"/>
+      <w:bookmarkStart w:id="3" w:name="_Toc350847325"/>
       <w:r>
         <w:t>Reviewers</w:t>
       </w:r>
+      <w:bookmarkEnd w:id="2"/>
       <w:bookmarkEnd w:id="3"/>
-      <w:bookmarkEnd w:id="4"/>
     </w:p>
     <w:p>
       <w:pPr>
@@ -1875,13 +1868,13 @@
       <w:pPr>
         <w:pStyle w:val="DocMgmtSubhead"/>
       </w:pPr>
-      <w:bookmarkStart w:id="5" w:name="_Toc350847282"/>
-      <w:bookmarkStart w:id="6" w:name="_Toc350847326"/>
+      <w:bookmarkStart w:id="4" w:name="_Toc350847282"/>
+      <w:bookmarkStart w:id="5" w:name="_Toc350847326"/>
       <w:r>
         <w:t>Approved by</w:t>
       </w:r>
+      <w:bookmarkEnd w:id="4"/>
       <w:bookmarkEnd w:id="5"/>
-      <w:bookmarkEnd w:id="6"/>
     </w:p>
     <w:p>
       <w:pPr>
@@ -2219,13 +2212,13 @@
       <w:pPr>
         <w:pStyle w:val="DocMgmtSubhead"/>
       </w:pPr>
-      <w:bookmarkStart w:id="7" w:name="_Toc350847283"/>
-      <w:bookmarkStart w:id="8" w:name="_Toc350847327"/>
+      <w:bookmarkStart w:id="6" w:name="_Toc350847283"/>
+      <w:bookmarkStart w:id="7" w:name="_Toc350847327"/>
       <w:r>
         <w:t>Glossary of Terms</w:t>
       </w:r>
+      <w:bookmarkEnd w:id="6"/>
       <w:bookmarkEnd w:id="7"/>
-      <w:bookmarkEnd w:id="8"/>
     </w:p>
     <w:tbl>
       <w:tblPr>
@@ -2845,7 +2838,7 @@
         </w:rPr>
         <w:fldChar w:fldCharType="separate"/>
       </w:r>
-      <w:hyperlink w:anchor="_Toc520700546" w:history="1">
+      <w:hyperlink w:anchor="_Toc525631172" w:history="1">
         <w:r>
           <w:rPr>
             <w:rStyle w:val="Hyperlink"/>
@@ -2884,7 +2877,7 @@
           <w:rPr>
             <w:webHidden/>
           </w:rPr>
-          <w:instrText xml:space="preserve"> PAGEREF _Toc520700546 \h </w:instrText>
+          <w:instrText xml:space="preserve"> PAGEREF _Toc525631172 \h </w:instrText>
         </w:r>
         <w:r>
           <w:rPr>
@@ -2925,7 +2918,7 @@
           <w:szCs w:val="22"/>
         </w:rPr>
       </w:pPr>
-      <w:hyperlink w:anchor="_Toc520700547" w:history="1">
+      <w:hyperlink w:anchor="_Toc525631173" w:history="1">
         <w:r>
           <w:rPr>
             <w:rStyle w:val="Hyperlink"/>
@@ -2974,7 +2967,7 @@
             <w:noProof/>
             <w:webHidden/>
           </w:rPr>
-          <w:instrText xml:space="preserve"> PAGEREF _Toc520700547 \h </w:instrText>
+          <w:instrText xml:space="preserve"> PAGEREF _Toc525631173 \h </w:instrText>
         </w:r>
         <w:r>
           <w:rPr>
@@ -3019,7 +3012,7 @@
           <w:szCs w:val="22"/>
         </w:rPr>
       </w:pPr>
-      <w:hyperlink w:anchor="_Toc520700548" w:history="1">
+      <w:hyperlink w:anchor="_Toc525631174" w:history="1">
         <w:r>
           <w:rPr>
             <w:rStyle w:val="Hyperlink"/>
@@ -3068,7 +3061,7 @@
             <w:noProof/>
             <w:webHidden/>
           </w:rPr>
-          <w:instrText xml:space="preserve"> PAGEREF _Toc520700548 \h </w:instrText>
+          <w:instrText xml:space="preserve"> PAGEREF _Toc525631174 \h </w:instrText>
         </w:r>
         <w:r>
           <w:rPr>
@@ -3113,7 +3106,7 @@
           <w:szCs w:val="22"/>
         </w:rPr>
       </w:pPr>
-      <w:hyperlink w:anchor="_Toc520700549" w:history="1">
+      <w:hyperlink w:anchor="_Toc525631175" w:history="1">
         <w:r>
           <w:rPr>
             <w:rStyle w:val="Hyperlink"/>
@@ -3162,7 +3155,7 @@
             <w:noProof/>
             <w:webHidden/>
           </w:rPr>
-          <w:instrText xml:space="preserve"> PAGEREF _Toc520700549 \h </w:instrText>
+          <w:instrText xml:space="preserve"> PAGEREF _Toc525631175 \h </w:instrText>
         </w:r>
         <w:r>
           <w:rPr>
@@ -3207,7 +3200,7 @@
           <w:szCs w:val="22"/>
         </w:rPr>
       </w:pPr>
-      <w:hyperlink w:anchor="_Toc520700550" w:history="1">
+      <w:hyperlink w:anchor="_Toc525631176" w:history="1">
         <w:r>
           <w:rPr>
             <w:rStyle w:val="Hyperlink"/>
@@ -3256,7 +3249,7 @@
             <w:noProof/>
             <w:webHidden/>
           </w:rPr>
-          <w:instrText xml:space="preserve"> PAGEREF _Toc520700550 \h </w:instrText>
+          <w:instrText xml:space="preserve"> PAGEREF _Toc525631176 \h </w:instrText>
         </w:r>
         <w:r>
           <w:rPr>
@@ -3301,7 +3294,7 @@
           <w:szCs w:val="22"/>
         </w:rPr>
       </w:pPr>
-      <w:hyperlink w:anchor="_Toc520700551" w:history="1">
+      <w:hyperlink w:anchor="_Toc525631177" w:history="1">
         <w:r>
           <w:rPr>
             <w:rStyle w:val="Hyperlink"/>
@@ -3350,7 +3343,7 @@
             <w:noProof/>
             <w:webHidden/>
           </w:rPr>
-          <w:instrText xml:space="preserve"> PAGEREF _Toc520700551 \h </w:instrText>
+          <w:instrText xml:space="preserve"> PAGEREF _Toc525631177 \h </w:instrText>
         </w:r>
         <w:r>
           <w:rPr>
@@ -3395,7 +3388,7 @@
           <w:szCs w:val="22"/>
         </w:rPr>
       </w:pPr>
-      <w:hyperlink w:anchor="_Toc520700552" w:history="1">
+      <w:hyperlink w:anchor="_Toc525631178" w:history="1">
         <w:r>
           <w:rPr>
             <w:rStyle w:val="Hyperlink"/>
@@ -3444,7 +3437,7 @@
             <w:noProof/>
             <w:webHidden/>
           </w:rPr>
-          <w:instrText xml:space="preserve"> PAGEREF _Toc520700552 \h </w:instrText>
+          <w:instrText xml:space="preserve"> PAGEREF _Toc525631178 \h </w:instrText>
         </w:r>
         <w:r>
           <w:rPr>
@@ -3489,7 +3482,7 @@
           <w:szCs w:val="22"/>
         </w:rPr>
       </w:pPr>
-      <w:hyperlink w:anchor="_Toc520700553" w:history="1">
+      <w:hyperlink w:anchor="_Toc525631179" w:history="1">
         <w:r>
           <w:rPr>
             <w:rStyle w:val="Hyperlink"/>
@@ -3538,7 +3531,7 @@
             <w:noProof/>
             <w:webHidden/>
           </w:rPr>
-          <w:instrText xml:space="preserve"> PAGEREF _Toc520700553 \h </w:instrText>
+          <w:instrText xml:space="preserve"> PAGEREF _Toc525631179 \h </w:instrText>
         </w:r>
         <w:r>
           <w:rPr>
@@ -3583,7 +3576,7 @@
           <w:szCs w:val="22"/>
         </w:rPr>
       </w:pPr>
-      <w:hyperlink w:anchor="_Toc520700554" w:history="1">
+      <w:hyperlink w:anchor="_Toc525631180" w:history="1">
         <w:r>
           <w:rPr>
             <w:rStyle w:val="Hyperlink"/>
@@ -3632,7 +3625,7 @@
             <w:noProof/>
             <w:webHidden/>
           </w:rPr>
-          <w:instrText xml:space="preserve"> PAGEREF _Toc520700554 \h </w:instrText>
+          <w:instrText xml:space="preserve"> PAGEREF _Toc525631180 \h </w:instrText>
         </w:r>
         <w:r>
           <w:rPr>
@@ -3677,7 +3670,7 @@
           <w:szCs w:val="22"/>
         </w:rPr>
       </w:pPr>
-      <w:hyperlink w:anchor="_Toc520700555" w:history="1">
+      <w:hyperlink w:anchor="_Toc525631181" w:history="1">
         <w:r>
           <w:rPr>
             <w:rStyle w:val="Hyperlink"/>
@@ -3716,7 +3709,7 @@
           <w:rPr>
             <w:webHidden/>
           </w:rPr>
-          <w:instrText xml:space="preserve"> PAGEREF _Toc520700555 \h </w:instrText>
+          <w:instrText xml:space="preserve"> PAGEREF _Toc525631181 \h </w:instrText>
         </w:r>
         <w:r>
           <w:rPr>
@@ -3757,7 +3750,7 @@
           <w:szCs w:val="22"/>
         </w:rPr>
       </w:pPr>
-      <w:hyperlink w:anchor="_Toc520700556" w:history="1">
+      <w:hyperlink w:anchor="_Toc525631182" w:history="1">
         <w:r>
           <w:rPr>
             <w:rStyle w:val="Hyperlink"/>
@@ -3806,7 +3799,7 @@
             <w:noProof/>
             <w:webHidden/>
           </w:rPr>
-          <w:instrText xml:space="preserve"> PAGEREF _Toc520700556 \h </w:instrText>
+          <w:instrText xml:space="preserve"> PAGEREF _Toc525631182 \h </w:instrText>
         </w:r>
         <w:r>
           <w:rPr>
@@ -3851,7 +3844,7 @@
           <w:szCs w:val="22"/>
         </w:rPr>
       </w:pPr>
-      <w:hyperlink w:anchor="_Toc520700557" w:history="1">
+      <w:hyperlink w:anchor="_Toc525631183" w:history="1">
         <w:r>
           <w:rPr>
             <w:rStyle w:val="Hyperlink"/>
@@ -3900,7 +3893,7 @@
             <w:noProof/>
             <w:webHidden/>
           </w:rPr>
-          <w:instrText xml:space="preserve"> PAGEREF _Toc520700557 \h </w:instrText>
+          <w:instrText xml:space="preserve"> PAGEREF _Toc525631183 \h </w:instrText>
         </w:r>
         <w:r>
           <w:rPr>
@@ -3945,7 +3938,7 @@
           <w:szCs w:val="22"/>
         </w:rPr>
       </w:pPr>
-      <w:hyperlink w:anchor="_Toc520700558" w:history="1">
+      <w:hyperlink w:anchor="_Toc525631184" w:history="1">
         <w:r>
           <w:rPr>
             <w:rStyle w:val="Hyperlink"/>
@@ -3994,7 +3987,7 @@
             <w:noProof/>
             <w:webHidden/>
           </w:rPr>
-          <w:instrText xml:space="preserve"> PAGEREF _Toc520700558 \h </w:instrText>
+          <w:instrText xml:space="preserve"> PAGEREF _Toc525631184 \h </w:instrText>
         </w:r>
         <w:r>
           <w:rPr>
@@ -4039,7 +4032,7 @@
           <w:szCs w:val="22"/>
         </w:rPr>
       </w:pPr>
-      <w:hyperlink w:anchor="_Toc520700559" w:history="1">
+      <w:hyperlink w:anchor="_Toc525631185" w:history="1">
         <w:r>
           <w:rPr>
             <w:rStyle w:val="Hyperlink"/>
@@ -4088,7 +4081,7 @@
             <w:noProof/>
             <w:webHidden/>
           </w:rPr>
-          <w:instrText xml:space="preserve"> PAGEREF _Toc520700559 \h </w:instrText>
+          <w:instrText xml:space="preserve"> PAGEREF _Toc525631185 \h </w:instrText>
         </w:r>
         <w:r>
           <w:rPr>
@@ -4133,7 +4126,7 @@
           <w:szCs w:val="22"/>
         </w:rPr>
       </w:pPr>
-      <w:hyperlink w:anchor="_Toc520700560" w:history="1">
+      <w:hyperlink w:anchor="_Toc525631186" w:history="1">
         <w:r>
           <w:rPr>
             <w:rStyle w:val="Hyperlink"/>
@@ -4172,7 +4165,7 @@
           <w:rPr>
             <w:webHidden/>
           </w:rPr>
-          <w:instrText xml:space="preserve"> PAGEREF _Toc520700560 \h </w:instrText>
+          <w:instrText xml:space="preserve"> PAGEREF _Toc525631186 \h </w:instrText>
         </w:r>
         <w:r>
           <w:rPr>
@@ -4213,7 +4206,7 @@
           <w:szCs w:val="22"/>
         </w:rPr>
       </w:pPr>
-      <w:hyperlink w:anchor="_Toc520700561" w:history="1">
+      <w:hyperlink w:anchor="_Toc525631187" w:history="1">
         <w:r>
           <w:rPr>
             <w:rStyle w:val="Hyperlink"/>
@@ -4252,7 +4245,7 @@
           <w:rPr>
             <w:webHidden/>
           </w:rPr>
-          <w:instrText xml:space="preserve"> PAGEREF _Toc520700561 \h </w:instrText>
+          <w:instrText xml:space="preserve"> PAGEREF _Toc525631187 \h </w:instrText>
         </w:r>
         <w:r>
           <w:rPr>
@@ -4293,7 +4286,7 @@
           <w:szCs w:val="22"/>
         </w:rPr>
       </w:pPr>
-      <w:hyperlink w:anchor="_Toc520700562" w:history="1">
+      <w:hyperlink w:anchor="_Toc525631188" w:history="1">
         <w:r>
           <w:rPr>
             <w:rStyle w:val="Hyperlink"/>
@@ -4332,7 +4325,7 @@
           <w:rPr>
             <w:webHidden/>
           </w:rPr>
-          <w:instrText xml:space="preserve"> PAGEREF _Toc520700562 \h </w:instrText>
+          <w:instrText xml:space="preserve"> PAGEREF _Toc525631188 \h </w:instrText>
         </w:r>
         <w:r>
           <w:rPr>
@@ -4373,7 +4366,7 @@
           <w:szCs w:val="22"/>
         </w:rPr>
       </w:pPr>
-      <w:hyperlink w:anchor="_Toc520700563" w:history="1">
+      <w:hyperlink w:anchor="_Toc525631189" w:history="1">
         <w:r>
           <w:rPr>
             <w:rStyle w:val="Hyperlink"/>
@@ -4412,7 +4405,7 @@
           <w:rPr>
             <w:webHidden/>
           </w:rPr>
-          <w:instrText xml:space="preserve"> PAGEREF _Toc520700563 \h </w:instrText>
+          <w:instrText xml:space="preserve"> PAGEREF _Toc525631189 \h </w:instrText>
         </w:r>
         <w:r>
           <w:rPr>
@@ -4453,7 +4446,7 @@
           <w:szCs w:val="22"/>
         </w:rPr>
       </w:pPr>
-      <w:hyperlink w:anchor="_Toc520700564" w:history="1">
+      <w:hyperlink w:anchor="_Toc525631190" w:history="1">
         <w:r>
           <w:rPr>
             <w:rStyle w:val="Hyperlink"/>
@@ -4492,7 +4485,7 @@
           <w:rPr>
             <w:webHidden/>
           </w:rPr>
-          <w:instrText xml:space="preserve"> PAGEREF _Toc520700564 \h </w:instrText>
+          <w:instrText xml:space="preserve"> PAGEREF _Toc525631190 \h </w:instrText>
         </w:r>
         <w:r>
           <w:rPr>
@@ -4545,18 +4538,18 @@
           <w:numId w:val="2"/>
         </w:numPr>
       </w:pPr>
-      <w:bookmarkStart w:id="9" w:name="_Toc263774143"/>
-      <w:bookmarkStart w:id="10" w:name="_Toc263774453"/>
-      <w:bookmarkStart w:id="11" w:name="_Toc268265517"/>
-      <w:bookmarkStart w:id="12" w:name="_Toc520700546"/>
+      <w:bookmarkStart w:id="8" w:name="_Toc263774143"/>
+      <w:bookmarkStart w:id="9" w:name="_Toc263774453"/>
+      <w:bookmarkStart w:id="10" w:name="_Toc268265517"/>
+      <w:bookmarkStart w:id="11" w:name="_Toc525631172"/>
       <w:r>
         <w:lastRenderedPageBreak/>
         <w:t>Introduction</w:t>
       </w:r>
+      <w:bookmarkEnd w:id="8"/>
       <w:bookmarkEnd w:id="9"/>
       <w:bookmarkEnd w:id="10"/>
       <w:bookmarkEnd w:id="11"/>
-      <w:bookmarkEnd w:id="12"/>
     </w:p>
     <w:p>
       <w:r>
@@ -4645,13 +4638,13 @@
         <w:pStyle w:val="Heading2"/>
         <w:ind w:left="567" w:hanging="567"/>
       </w:pPr>
-      <w:bookmarkStart w:id="13" w:name="_Toc268265518"/>
-      <w:bookmarkStart w:id="14" w:name="_Toc520700547"/>
+      <w:bookmarkStart w:id="12" w:name="_Toc268265518"/>
+      <w:bookmarkStart w:id="13" w:name="_Toc525631173"/>
       <w:r>
         <w:t>Business Context</w:t>
       </w:r>
+      <w:bookmarkEnd w:id="12"/>
       <w:bookmarkEnd w:id="13"/>
-      <w:bookmarkEnd w:id="14"/>
       <w:r>
         <w:t xml:space="preserve"> </w:t>
       </w:r>
@@ -5014,30 +5007,49 @@
         <w:t>population</w:t>
       </w:r>
       <w:r>
-        <w:t xml:space="preserve">. Having </w:t>
-      </w:r>
-      <w:proofErr w:type="gramStart"/>
-      <w:r>
-        <w:t>patients</w:t>
-      </w:r>
-      <w:proofErr w:type="gramEnd"/>
+        <w:t xml:space="preserve">. </w:t>
+      </w:r>
+      <w:r>
+        <w:t>Findings from analysis and research by the CTP programme have indicated that ha</w:t>
+      </w:r>
+      <w:r>
+        <w:t xml:space="preserve">ving </w:t>
+      </w:r>
+      <w:r>
+        <w:t xml:space="preserve">a </w:t>
+      </w:r>
+      <w:r>
+        <w:t>patient</w:t>
+      </w:r>
+      <w:r>
+        <w:t>’</w:t>
+      </w:r>
+      <w:r>
+        <w:t xml:space="preserve">s </w:t>
+      </w:r>
+      <w:r>
+        <w:t xml:space="preserve">personal medical history </w:t>
+      </w:r>
+      <w:r>
+        <w:t xml:space="preserve">populated in </w:t>
+      </w:r>
+      <w:r>
+        <w:t xml:space="preserve">or consumed by the CDSS </w:t>
+      </w:r>
+      <w:r>
+        <w:t xml:space="preserve">could potentially </w:t>
+      </w:r>
+      <w:r>
+        <w:t>promote the delivery of</w:t>
+      </w:r>
       <w:r>
         <w:t xml:space="preserve"> </w:t>
       </w:r>
       <w:r>
-        <w:t xml:space="preserve">personal medical history </w:t>
-      </w:r>
-      <w:r>
-        <w:t xml:space="preserve">populated in </w:t>
-      </w:r>
-      <w:r>
-        <w:t xml:space="preserve">or consumed by the CDSS will </w:t>
-      </w:r>
-      <w:r>
-        <w:t>promote the delivery of</w:t>
-      </w:r>
-      <w:r>
-        <w:t xml:space="preserve"> approp</w:t>
+        <w:t xml:space="preserve">an </w:t>
+      </w:r>
+      <w:r>
+        <w:t>approp</w:t>
       </w:r>
       <w:r>
         <w:t>r</w:t>
@@ -6292,10 +6304,26 @@
         <w:t>service providers</w:t>
       </w:r>
       <w:r>
-        <w:t xml:space="preserve"> in UIC</w:t>
-      </w:r>
-      <w:r>
-        <w:t xml:space="preserve"> has been achieved in the past but it has been limited to local solutions. The CTP approach is unique in that it is an endeavour to provide </w:t>
+        <w:t xml:space="preserve"> in </w:t>
+      </w:r>
+      <w:r>
+        <w:t>IU</w:t>
+      </w:r>
+      <w:bookmarkStart w:id="14" w:name="_GoBack"/>
+      <w:bookmarkEnd w:id="14"/>
+      <w:r>
+        <w:t>C</w:t>
+      </w:r>
+      <w:r>
+        <w:t xml:space="preserve"> has been achieved in the </w:t>
+      </w:r>
+      <w:proofErr w:type="gramStart"/>
+      <w:r>
+        <w:t>past</w:t>
+      </w:r>
+      <w:proofErr w:type="gramEnd"/>
+      <w:r>
+        <w:t xml:space="preserve"> but it has been limited to local solutions. The CTP approach is unique in that it is an endeavour to provide </w:t>
       </w:r>
       <w:r>
         <w:t xml:space="preserve">EMS </w:t>
@@ -6696,7 +6724,7 @@
       </w:pPr>
       <w:bookmarkStart w:id="15" w:name="_Pre-requisites"/>
       <w:bookmarkStart w:id="16" w:name="_Toc268265523"/>
-      <w:bookmarkStart w:id="17" w:name="_Toc520700548"/>
+      <w:bookmarkStart w:id="17" w:name="_Toc525631174"/>
       <w:bookmarkEnd w:id="15"/>
       <w:r>
         <w:t>Actors</w:t>
@@ -6933,7 +6961,7 @@
         <w:pStyle w:val="Heading2"/>
         <w:ind w:left="709" w:hanging="709"/>
       </w:pPr>
-      <w:bookmarkStart w:id="19" w:name="_Toc520700549"/>
+      <w:bookmarkStart w:id="19" w:name="_Toc525631175"/>
       <w:r>
         <w:t>Trigger</w:t>
       </w:r>
@@ -6982,7 +7010,7 @@
         <w:ind w:left="709" w:hanging="709"/>
       </w:pPr>
       <w:bookmarkStart w:id="26" w:name="_Pre-Conditions"/>
-      <w:bookmarkStart w:id="27" w:name="_Toc520700550"/>
+      <w:bookmarkStart w:id="27" w:name="_Toc525631176"/>
       <w:bookmarkStart w:id="28" w:name="_Toc268265525"/>
       <w:bookmarkEnd w:id="26"/>
       <w:r>
@@ -7192,7 +7220,7 @@
         <w:pStyle w:val="Heading2"/>
         <w:ind w:left="709" w:hanging="709"/>
       </w:pPr>
-      <w:bookmarkStart w:id="29" w:name="_Toc520700551"/>
+      <w:bookmarkStart w:id="29" w:name="_Toc525631177"/>
       <w:r>
         <w:t>Post-Conditions</w:t>
       </w:r>
@@ -7659,7 +7687,7 @@
         <w:pStyle w:val="Heading2"/>
         <w:ind w:left="709" w:hanging="709"/>
       </w:pPr>
-      <w:bookmarkStart w:id="30" w:name="_Toc520700552"/>
+      <w:bookmarkStart w:id="30" w:name="_Toc525631178"/>
       <w:bookmarkEnd w:id="20"/>
       <w:bookmarkEnd w:id="21"/>
       <w:bookmarkEnd w:id="22"/>
@@ -7768,7 +7796,7 @@
         <w:pStyle w:val="Heading2"/>
         <w:ind w:left="709" w:hanging="709"/>
       </w:pPr>
-      <w:bookmarkStart w:id="31" w:name="_Toc520700553"/>
+      <w:bookmarkStart w:id="31" w:name="_Toc525631179"/>
       <w:r>
         <w:t>‘Extends’ Use Cases</w:t>
       </w:r>
@@ -7802,7 +7830,7 @@
       <w:bookmarkStart w:id="33" w:name="_Toc168729187"/>
       <w:bookmarkStart w:id="34" w:name="_Toc265056378"/>
       <w:bookmarkStart w:id="35" w:name="_Toc268265526"/>
-      <w:bookmarkStart w:id="36" w:name="_Toc520700554"/>
+      <w:bookmarkStart w:id="36" w:name="_Toc525631180"/>
       <w:bookmarkEnd w:id="32"/>
       <w:r>
         <w:t>Local View Use Case Diagram</w:t>
@@ -7842,10 +7870,10 @@
             <v:path o:extrusionok="f" gradientshapeok="t" o:connecttype="rect"/>
             <o:lock v:ext="edit" aspectratio="t"/>
           </v:shapetype>
-          <v:shape id="_x0000_i1025" type="#_x0000_t75" style="width:493.35pt;height:288.65pt" o:ole="">
+          <v:shape id="_x0000_i1025" type="#_x0000_t75" style="width:493.2pt;height:288.85pt" o:ole="">
             <v:imagedata r:id="rId21" o:title=""/>
           </v:shape>
-          <o:OLEObject Type="Embed" ProgID="Visio.Drawing.15" ShapeID="_x0000_i1025" DrawAspect="Content" ObjectID="_1599056491" r:id="rId22"/>
+          <o:OLEObject Type="Embed" ProgID="Visio.Drawing.15" ShapeID="_x0000_i1025" DrawAspect="Content" ObjectID="_1599384717" r:id="rId22"/>
         </w:object>
       </w:r>
     </w:p>
@@ -7927,7 +7955,7 @@
         <w:pStyle w:val="Heading1"/>
       </w:pPr>
       <w:bookmarkStart w:id="37" w:name="_Toc268265529"/>
-      <w:bookmarkStart w:id="38" w:name="_Toc520700555"/>
+      <w:bookmarkStart w:id="38" w:name="_Toc525631181"/>
       <w:r>
         <w:lastRenderedPageBreak/>
         <w:t>Flow of Events</w:t>
@@ -7941,10 +7969,10 @@
       </w:pPr>
       <w:r>
         <w:object w:dxaOrig="9591" w:dyaOrig="8921" w14:anchorId="1B6AD31B">
-          <v:shape id="_x0000_i1026" type="#_x0000_t75" style="width:479.6pt;height:447.05pt" o:ole="">
+          <v:shape id="_x0000_i1026" type="#_x0000_t75" style="width:479.45pt;height:447pt" o:ole="">
             <v:imagedata r:id="rId23" o:title=""/>
           </v:shape>
-          <o:OLEObject Type="Embed" ProgID="Visio.Drawing.15" ShapeID="_x0000_i1026" DrawAspect="Content" ObjectID="_1599056492" r:id="rId24"/>
+          <o:OLEObject Type="Embed" ProgID="Visio.Drawing.15" ShapeID="_x0000_i1026" DrawAspect="Content" ObjectID="_1599384718" r:id="rId24"/>
         </w:object>
       </w:r>
     </w:p>
@@ -8050,7 +8078,7 @@
               <w:pStyle w:val="Heading2"/>
               <w:ind w:left="743" w:hanging="743"/>
             </w:pPr>
-            <w:bookmarkStart w:id="39" w:name="_Toc520700556"/>
+            <w:bookmarkStart w:id="39" w:name="_Toc525631182"/>
             <w:r>
               <w:t>Basic Flow</w:t>
             </w:r>
@@ -9239,8 +9267,8 @@
               <w:pStyle w:val="Heading2"/>
               <w:ind w:left="743" w:hanging="743"/>
             </w:pPr>
-            <w:bookmarkStart w:id="41" w:name="_Toc520700557"/>
-            <w:bookmarkStart w:id="42" w:name="_Toc353232227"/>
+            <w:bookmarkStart w:id="41" w:name="_Toc353232227"/>
+            <w:bookmarkStart w:id="42" w:name="_Toc525631183"/>
             <w:r>
               <w:t>Alternative Flow</w:t>
             </w:r>
@@ -10009,7 +10037,7 @@
               <w:pStyle w:val="Heading2"/>
               <w:ind w:left="743" w:hanging="743"/>
             </w:pPr>
-            <w:bookmarkStart w:id="43" w:name="_Toc520700558"/>
+            <w:bookmarkStart w:id="43" w:name="_Toc525631184"/>
             <w:r>
               <w:t xml:space="preserve">Alternative </w:t>
             </w:r>
@@ -10747,7 +10775,7 @@
               <w:pStyle w:val="Heading2"/>
               <w:ind w:left="743" w:hanging="743"/>
             </w:pPr>
-            <w:bookmarkStart w:id="44" w:name="_Toc520700559"/>
+            <w:bookmarkStart w:id="44" w:name="_Toc525631185"/>
             <w:r>
               <w:t>Exception Flows</w:t>
             </w:r>
@@ -11396,7 +11424,7 @@
       <w:pPr>
         <w:pStyle w:val="Heading1"/>
       </w:pPr>
-      <w:bookmarkStart w:id="45" w:name="_Toc520700560"/>
+      <w:bookmarkStart w:id="45" w:name="_Toc525631186"/>
       <w:r>
         <w:t>Activity Diagram</w:t>
       </w:r>
@@ -11420,10 +11448,10 @@
       </w:r>
       <w:r>
         <w:object w:dxaOrig="18862" w:dyaOrig="19641" w14:anchorId="3A4C3483">
-          <v:shape id="_x0000_i1027" type="#_x0000_t75" style="width:492.1pt;height:513.4pt" o:ole="">
+          <v:shape id="_x0000_i1027" type="#_x0000_t75" style="width:492.35pt;height:513.55pt" o:ole="">
             <v:imagedata r:id="rId25" o:title=""/>
           </v:shape>
-          <o:OLEObject Type="Embed" ProgID="Visio.Drawing.15" ShapeID="_x0000_i1027" DrawAspect="Content" ObjectID="_1599056493" r:id="rId26"/>
+          <o:OLEObject Type="Embed" ProgID="Visio.Drawing.15" ShapeID="_x0000_i1027" DrawAspect="Content" ObjectID="_1599384719" r:id="rId26"/>
         </w:object>
       </w:r>
     </w:p>
@@ -11537,7 +11565,7 @@
       <w:pPr>
         <w:pStyle w:val="Heading1"/>
       </w:pPr>
-      <w:bookmarkStart w:id="46" w:name="_Toc520700561"/>
+      <w:bookmarkStart w:id="46" w:name="_Toc525631187"/>
       <w:r>
         <w:t>Entity Diagrams</w:t>
       </w:r>
@@ -11549,10 +11577,10 @@
       </w:pPr>
       <w:r>
         <w:object w:dxaOrig="9151" w:dyaOrig="7921" w14:anchorId="569BD62C">
-          <v:shape id="_x0000_i1028" type="#_x0000_t75" style="width:457.05pt;height:397.55pt" o:ole="">
+          <v:shape id="_x0000_i1028" type="#_x0000_t75" style="width:456.95pt;height:397.45pt" o:ole="">
             <v:imagedata r:id="rId27" o:title=""/>
           </v:shape>
-          <o:OLEObject Type="Embed" ProgID="Visio.Drawing.15" ShapeID="_x0000_i1028" DrawAspect="Content" ObjectID="_1599056494" r:id="rId28"/>
+          <o:OLEObject Type="Embed" ProgID="Visio.Drawing.15" ShapeID="_x0000_i1028" DrawAspect="Content" ObjectID="_1599384720" r:id="rId28"/>
         </w:object>
       </w:r>
     </w:p>
@@ -11619,7 +11647,7 @@
       <w:pPr>
         <w:pStyle w:val="Heading1"/>
       </w:pPr>
-      <w:bookmarkStart w:id="47" w:name="_Toc520700562"/>
+      <w:bookmarkStart w:id="47" w:name="_Toc525631188"/>
       <w:r>
         <w:t>Data Items</w:t>
       </w:r>
@@ -11991,7 +12019,7 @@
       <w:pPr>
         <w:pStyle w:val="Heading1"/>
       </w:pPr>
-      <w:bookmarkStart w:id="48" w:name="_Toc520700563"/>
+      <w:bookmarkStart w:id="48" w:name="_Toc525631189"/>
       <w:r>
         <w:t>Information Items</w:t>
       </w:r>
@@ -12127,6 +12155,20 @@
                 <w:sz w:val="20"/>
               </w:rPr>
             </w:pPr>
+            <w:r>
+              <w:rPr>
+                <w:color w:val="000000"/>
+                <w:sz w:val="20"/>
+              </w:rPr>
+              <w:t>6</w:t>
+            </w:r>
+            <w:r>
+              <w:rPr>
+                <w:color w:val="000000"/>
+                <w:sz w:val="20"/>
+              </w:rPr>
+              <w:t>.1</w:t>
+            </w:r>
           </w:p>
         </w:tc>
         <w:tc>
@@ -12218,6 +12260,20 @@
                 <w:sz w:val="20"/>
               </w:rPr>
             </w:pPr>
+            <w:r>
+              <w:rPr>
+                <w:color w:val="000000"/>
+                <w:sz w:val="20"/>
+              </w:rPr>
+              <w:t>6</w:t>
+            </w:r>
+            <w:r>
+              <w:rPr>
+                <w:color w:val="000000"/>
+                <w:sz w:val="20"/>
+              </w:rPr>
+              <w:t>.2</w:t>
+            </w:r>
           </w:p>
         </w:tc>
         <w:tc>
@@ -12289,7 +12345,7 @@
       <w:pPr>
         <w:pStyle w:val="Heading1"/>
       </w:pPr>
-      <w:bookmarkStart w:id="49" w:name="_Toc520700564"/>
+      <w:bookmarkStart w:id="49" w:name="_Toc525631190"/>
       <w:r>
         <w:t>Business Rules</w:t>
       </w:r>
@@ -12425,6 +12481,13 @@
                 <w:sz w:val="20"/>
               </w:rPr>
             </w:pPr>
+            <w:r>
+              <w:rPr>
+                <w:color w:val="000000"/>
+                <w:sz w:val="20"/>
+              </w:rPr>
+              <w:t>7.1</w:t>
+            </w:r>
           </w:p>
         </w:tc>
         <w:tc>
@@ -12516,6 +12579,13 @@
                 <w:sz w:val="20"/>
               </w:rPr>
             </w:pPr>
+            <w:r>
+              <w:rPr>
+                <w:color w:val="000000"/>
+                <w:sz w:val="20"/>
+              </w:rPr>
+              <w:t>7.2</w:t>
+            </w:r>
           </w:p>
         </w:tc>
         <w:tc>
@@ -12635,12 +12705,21 @@
                 <w:sz w:val="20"/>
               </w:rPr>
             </w:pPr>
-            <w:r>
-              <w:rPr>
-                <w:color w:val="000000"/>
-                <w:sz w:val="20"/>
-              </w:rPr>
-              <w:t>https://www.england.nhs.uk/contact-us/pub-scheme/pol-proc/</w:t>
+            <w:hyperlink r:id="rId32" w:history="1">
+              <w:r>
+                <w:rPr>
+                  <w:rStyle w:val="Hyperlink"/>
+                  <w:sz w:val="20"/>
+                </w:rPr>
+                <w:t>https://www.england.nhs.uk/contact-us/pub-scheme/pol-proc/</w:t>
+              </w:r>
+            </w:hyperlink>
+            <w:r>
+              <w:rPr>
+                <w:color w:val="000000"/>
+                <w:sz w:val="20"/>
+              </w:rPr>
+              <w:t xml:space="preserve"> </w:t>
             </w:r>
           </w:p>
         </w:tc>
@@ -12668,6 +12747,13 @@
                 <w:sz w:val="20"/>
               </w:rPr>
             </w:pPr>
+            <w:r>
+              <w:rPr>
+                <w:color w:val="000000"/>
+                <w:sz w:val="20"/>
+              </w:rPr>
+              <w:t>7.3</w:t>
+            </w:r>
           </w:p>
         </w:tc>
         <w:tc>
@@ -12717,12 +12803,21 @@
                 <w:sz w:val="20"/>
               </w:rPr>
             </w:pPr>
-            <w:r>
-              <w:rPr>
-                <w:color w:val="000000"/>
-                <w:sz w:val="20"/>
-              </w:rPr>
-              <w:t>https://www.england.nhs.uk/contact-us/pub-scheme/pol-proc/</w:t>
+            <w:hyperlink r:id="rId33" w:history="1">
+              <w:r>
+                <w:rPr>
+                  <w:rStyle w:val="Hyperlink"/>
+                  <w:sz w:val="20"/>
+                </w:rPr>
+                <w:t>https://www.england.nhs.uk/contact-us/pub-scheme/pol-proc/</w:t>
+              </w:r>
+            </w:hyperlink>
+            <w:r>
+              <w:rPr>
+                <w:color w:val="000000"/>
+                <w:sz w:val="20"/>
+              </w:rPr>
+              <w:t xml:space="preserve"> </w:t>
             </w:r>
           </w:p>
         </w:tc>
@@ -12750,6 +12845,13 @@
                 <w:sz w:val="20"/>
               </w:rPr>
             </w:pPr>
+            <w:r>
+              <w:rPr>
+                <w:color w:val="000000"/>
+                <w:sz w:val="20"/>
+              </w:rPr>
+              <w:t>7.4</w:t>
+            </w:r>
           </w:p>
         </w:tc>
         <w:tc>
@@ -12799,12 +12901,21 @@
                 <w:sz w:val="20"/>
               </w:rPr>
             </w:pPr>
-            <w:r>
-              <w:rPr>
-                <w:color w:val="000000"/>
-                <w:sz w:val="20"/>
-              </w:rPr>
-              <w:t>https://www.england.nhs.uk/contact-us/pub-scheme/pol-proc/</w:t>
+            <w:hyperlink r:id="rId34" w:history="1">
+              <w:r>
+                <w:rPr>
+                  <w:rStyle w:val="Hyperlink"/>
+                  <w:sz w:val="20"/>
+                </w:rPr>
+                <w:t>https://www.england.nhs.uk/contact-us/pub-scheme/pol-proc/</w:t>
+              </w:r>
+            </w:hyperlink>
+            <w:r>
+              <w:rPr>
+                <w:color w:val="000000"/>
+                <w:sz w:val="20"/>
+              </w:rPr>
+              <w:t xml:space="preserve"> </w:t>
             </w:r>
           </w:p>
         </w:tc>
@@ -12833,6 +12944,13 @@
                 <w:sz w:val="20"/>
               </w:rPr>
             </w:pPr>
+            <w:r>
+              <w:rPr>
+                <w:color w:val="000000"/>
+                <w:sz w:val="20"/>
+              </w:rPr>
+              <w:t>7.5</w:t>
+            </w:r>
           </w:p>
         </w:tc>
         <w:tc>
@@ -12882,7 +13000,7 @@
                 <w:sz w:val="20"/>
               </w:rPr>
             </w:pPr>
-            <w:hyperlink r:id="rId32" w:history="1">
+            <w:hyperlink r:id="rId35" w:history="1">
               <w:r>
                 <w:rPr>
                   <w:rStyle w:val="Hyperlink"/>
@@ -12906,7 +13024,7 @@
     <w:bookmarkEnd w:id="40"/>
     <w:p/>
     <w:sectPr>
-      <w:footerReference w:type="first" r:id="rId33"/>
+      <w:footerReference w:type="first" r:id="rId36"/>
       <w:pgSz w:w="11906" w:h="16838" w:code="9"/>
       <w:pgMar w:top="1021" w:right="1021" w:bottom="1021" w:left="1021" w:header="561" w:footer="561" w:gutter="0"/>
       <w:cols w:space="720"/>
@@ -18488,6 +18606,7 @@
     <w:rsid w:val="005D0B8D"/>
     <w:rsid w:val="00654702"/>
     <w:rsid w:val="00654813"/>
+    <w:rsid w:val="00773843"/>
     <w:rsid w:val="007C3CC6"/>
     <w:rsid w:val="00933596"/>
     <w:rsid w:val="00952D67"/>
@@ -18503,7 +18622,6 @@
     <w:rsid w:val="00E354D4"/>
     <w:rsid w:val="00E75B57"/>
     <w:rsid w:val="00EA42D0"/>
-    <w:rsid w:val="00EA6BA5"/>
     <w:rsid w:val="00EE7AF1"/>
     <w:rsid w:val="00F03CF4"/>
     <w:rsid w:val="00F6339D"/>
@@ -19378,6 +19496,125 @@
 </file>
 
 <file path=customXml/item4.xml><?xml version="1.0" encoding="utf-8"?>
+<?mso-contentType ?>
+<SharedContentType xmlns="Microsoft.SharePoint.Taxonomy.ContentTypeSync" SourceId="bb72b7f4-c981-47a4-a26e-043e4b78ebf3" ContentTypeId="0x010100CE61D9DC7AFC6844B595FD0A55B75DF7" PreviousValue="false"/>
+</file>
+
+<file path=customXml/item5.xml><?xml version="1.0" encoding="utf-8"?>
+<?mso-contentType ?>
+<spe:Receivers xmlns:spe="http://schemas.microsoft.com/sharepoint/events">
+  <Receiver>
+    <Name>Microsoft.Office.RecordsManagement.PolicyFeatures.ExpirationEventReceiver</Name>
+    <Synchronization>Synchronous</Synchronization>
+    <Type>10001</Type>
+    <SequenceNumber>101</SequenceNumber>
+    <Url/>
+    <Assembly>Microsoft.Office.Policy, Version=16.0.0.0, Culture=neutral, PublicKeyToken=71e9bce111e9429c</Assembly>
+    <Class>Microsoft.Office.RecordsManagement.Internal.UpdateExpireDate</Class>
+    <Data/>
+    <Filter/>
+  </Receiver>
+  <Receiver>
+    <Name>Microsoft.Office.RecordsManagement.PolicyFeatures.ExpirationEventReceiver</Name>
+    <Synchronization>Synchronous</Synchronization>
+    <Type>10002</Type>
+    <SequenceNumber>102</SequenceNumber>
+    <Url/>
+    <Assembly>Microsoft.Office.Policy, Version=16.0.0.0, Culture=neutral, PublicKeyToken=71e9bce111e9429c</Assembly>
+    <Class>Microsoft.Office.RecordsManagement.Internal.UpdateExpireDate</Class>
+    <Data/>
+    <Filter/>
+  </Receiver>
+  <Receiver>
+    <Name>Microsoft.Office.RecordsManagement.PolicyFeatures.ExpirationEventReceiver</Name>
+    <Synchronization>Synchronous</Synchronization>
+    <Type>10004</Type>
+    <SequenceNumber>103</SequenceNumber>
+    <Url/>
+    <Assembly>Microsoft.Office.Policy, Version=16.0.0.0, Culture=neutral, PublicKeyToken=71e9bce111e9429c</Assembly>
+    <Class>Microsoft.Office.RecordsManagement.Internal.UpdateExpireDate</Class>
+    <Data/>
+    <Filter/>
+  </Receiver>
+  <Receiver>
+    <Name>Microsoft.Office.RecordsManagement.PolicyFeatures.ExpirationEventReceiver</Name>
+    <Synchronization>Synchronous</Synchronization>
+    <Type>10006</Type>
+    <SequenceNumber>104</SequenceNumber>
+    <Url/>
+    <Assembly>Microsoft.Office.Policy, Version=16.0.0.0, Culture=neutral, PublicKeyToken=71e9bce111e9429c</Assembly>
+    <Class>Microsoft.Office.RecordsManagement.Internal.UpdateExpireDate</Class>
+    <Data/>
+    <Filter/>
+  </Receiver>
+  <Receiver>
+    <Name>Microsoft.Office.RecordsManagement.PolicyFeatures.ExpirationEventReceiver</Name>
+    <Synchronization>Synchronous</Synchronization>
+    <Type>10009</Type>
+    <SequenceNumber>105</SequenceNumber>
+    <Url/>
+    <Assembly>Microsoft.Office.Policy, Version=16.0.0.0, Culture=neutral, PublicKeyToken=71e9bce111e9429c</Assembly>
+    <Class>Microsoft.Office.RecordsManagement.Internal.UpdateExpireDate</Class>
+    <Data/>
+    <Filter/>
+  </Receiver>
+  <Receiver>
+    <Name>Document ID Generator</Name>
+    <Synchronization>Synchronous</Synchronization>
+    <Type>10001</Type>
+    <SequenceNumber>1000</SequenceNumber>
+    <Url/>
+    <Assembly>Microsoft.Office.DocumentManagement, Version=16.0.0.0, Culture=neutral, PublicKeyToken=71e9bce111e9429c</Assembly>
+    <Class>Microsoft.Office.DocumentManagement.Internal.DocIdHandler</Class>
+    <Data/>
+    <Filter/>
+  </Receiver>
+  <Receiver>
+    <Name>Document ID Generator</Name>
+    <Synchronization>Synchronous</Synchronization>
+    <Type>10002</Type>
+    <SequenceNumber>1001</SequenceNumber>
+    <Url/>
+    <Assembly>Microsoft.Office.DocumentManagement, Version=16.0.0.0, Culture=neutral, PublicKeyToken=71e9bce111e9429c</Assembly>
+    <Class>Microsoft.Office.DocumentManagement.Internal.DocIdHandler</Class>
+    <Data/>
+    <Filter/>
+  </Receiver>
+  <Receiver>
+    <Name>Document ID Generator</Name>
+    <Synchronization>Synchronous</Synchronization>
+    <Type>10004</Type>
+    <SequenceNumber>1002</SequenceNumber>
+    <Url/>
+    <Assembly>Microsoft.Office.DocumentManagement, Version=16.0.0.0, Culture=neutral, PublicKeyToken=71e9bce111e9429c</Assembly>
+    <Class>Microsoft.Office.DocumentManagement.Internal.DocIdHandler</Class>
+    <Data/>
+    <Filter/>
+  </Receiver>
+  <Receiver>
+    <Name>Document ID Generator</Name>
+    <Synchronization>Synchronous</Synchronization>
+    <Type>10006</Type>
+    <SequenceNumber>1003</SequenceNumber>
+    <Url/>
+    <Assembly>Microsoft.Office.DocumentManagement, Version=16.0.0.0, Culture=neutral, PublicKeyToken=71e9bce111e9429c</Assembly>
+    <Class>Microsoft.Office.DocumentManagement.Internal.DocIdHandler</Class>
+    <Data/>
+    <Filter/>
+  </Receiver>
+</spe:Receivers>
+</file>
+
+<file path=customXml/item6.xml><?xml version="1.0" encoding="utf-8"?>
+<?mso-contentType ?>
+<FormTemplates xmlns="http://schemas.microsoft.com/sharepoint/v3/contenttype/forms">
+  <Display>DocumentLibraryForm</Display>
+  <Edit>DocumentLibraryForm</Edit>
+  <New>DocumentLibraryForm</New>
+</FormTemplates>
+</file>
+
+<file path=customXml/item7.xml><?xml version="1.0" encoding="utf-8"?>
 <ct:contentTypeSchema xmlns:ct="http://schemas.microsoft.com/office/2006/metadata/contentType" xmlns:ma="http://schemas.microsoft.com/office/2006/metadata/properties/metaAttributes" ct:_="" ma:_="" ma:contentTypeName="NHSD Portfolio Document (8 years)" ma:contentTypeID="0x010100CE61D9DC7AFC6844B595FD0A55B75DF700FABECB496E49E848B4A18E17E14A64D8" ma:contentTypeVersion="93" ma:contentTypeDescription="" ma:contentTypeScope="" ma:versionID="16221bc060f1afa8aa4806ed7aa66b73">
   <xsd:schema xmlns:xsd="http://www.w3.org/2001/XMLSchema" xmlns:xs="http://www.w3.org/2001/XMLSchema" xmlns:p="http://schemas.microsoft.com/office/2006/metadata/properties" xmlns:ns1="http://schemas.microsoft.com/sharepoint/v3" xmlns:ns2="5668c8bc-6c30-45e9-80ca-5109d4270dfd" xmlns:ns3="e449ee01-db56-4fb0-9197-e60b4801baf3" targetNamespace="http://schemas.microsoft.com/office/2006/metadata/properties" ma:root="true" ma:fieldsID="131e6c5672a5ebb9aa7e42324b736ae6" ns1:_="" ns2:_="" ns3:_="">
     <xsd:import namespace="http://schemas.microsoft.com/sharepoint/v3"/>
@@ -19688,125 +19925,6 @@
 </ct:contentTypeSchema>
 </file>
 
-<file path=customXml/item5.xml><?xml version="1.0" encoding="utf-8"?>
-<?mso-contentType ?>
-<SharedContentType xmlns="Microsoft.SharePoint.Taxonomy.ContentTypeSync" SourceId="bb72b7f4-c981-47a4-a26e-043e4b78ebf3" ContentTypeId="0x010100CE61D9DC7AFC6844B595FD0A55B75DF7" PreviousValue="false"/>
-</file>
-
-<file path=customXml/item6.xml><?xml version="1.0" encoding="utf-8"?>
-<?mso-contentType ?>
-<spe:Receivers xmlns:spe="http://schemas.microsoft.com/sharepoint/events">
-  <Receiver>
-    <Name>Microsoft.Office.RecordsManagement.PolicyFeatures.ExpirationEventReceiver</Name>
-    <Synchronization>Synchronous</Synchronization>
-    <Type>10001</Type>
-    <SequenceNumber>101</SequenceNumber>
-    <Url/>
-    <Assembly>Microsoft.Office.Policy, Version=16.0.0.0, Culture=neutral, PublicKeyToken=71e9bce111e9429c</Assembly>
-    <Class>Microsoft.Office.RecordsManagement.Internal.UpdateExpireDate</Class>
-    <Data/>
-    <Filter/>
-  </Receiver>
-  <Receiver>
-    <Name>Microsoft.Office.RecordsManagement.PolicyFeatures.ExpirationEventReceiver</Name>
-    <Synchronization>Synchronous</Synchronization>
-    <Type>10002</Type>
-    <SequenceNumber>102</SequenceNumber>
-    <Url/>
-    <Assembly>Microsoft.Office.Policy, Version=16.0.0.0, Culture=neutral, PublicKeyToken=71e9bce111e9429c</Assembly>
-    <Class>Microsoft.Office.RecordsManagement.Internal.UpdateExpireDate</Class>
-    <Data/>
-    <Filter/>
-  </Receiver>
-  <Receiver>
-    <Name>Microsoft.Office.RecordsManagement.PolicyFeatures.ExpirationEventReceiver</Name>
-    <Synchronization>Synchronous</Synchronization>
-    <Type>10004</Type>
-    <SequenceNumber>103</SequenceNumber>
-    <Url/>
-    <Assembly>Microsoft.Office.Policy, Version=16.0.0.0, Culture=neutral, PublicKeyToken=71e9bce111e9429c</Assembly>
-    <Class>Microsoft.Office.RecordsManagement.Internal.UpdateExpireDate</Class>
-    <Data/>
-    <Filter/>
-  </Receiver>
-  <Receiver>
-    <Name>Microsoft.Office.RecordsManagement.PolicyFeatures.ExpirationEventReceiver</Name>
-    <Synchronization>Synchronous</Synchronization>
-    <Type>10006</Type>
-    <SequenceNumber>104</SequenceNumber>
-    <Url/>
-    <Assembly>Microsoft.Office.Policy, Version=16.0.0.0, Culture=neutral, PublicKeyToken=71e9bce111e9429c</Assembly>
-    <Class>Microsoft.Office.RecordsManagement.Internal.UpdateExpireDate</Class>
-    <Data/>
-    <Filter/>
-  </Receiver>
-  <Receiver>
-    <Name>Microsoft.Office.RecordsManagement.PolicyFeatures.ExpirationEventReceiver</Name>
-    <Synchronization>Synchronous</Synchronization>
-    <Type>10009</Type>
-    <SequenceNumber>105</SequenceNumber>
-    <Url/>
-    <Assembly>Microsoft.Office.Policy, Version=16.0.0.0, Culture=neutral, PublicKeyToken=71e9bce111e9429c</Assembly>
-    <Class>Microsoft.Office.RecordsManagement.Internal.UpdateExpireDate</Class>
-    <Data/>
-    <Filter/>
-  </Receiver>
-  <Receiver>
-    <Name>Document ID Generator</Name>
-    <Synchronization>Synchronous</Synchronization>
-    <Type>10001</Type>
-    <SequenceNumber>1000</SequenceNumber>
-    <Url/>
-    <Assembly>Microsoft.Office.DocumentManagement, Version=16.0.0.0, Culture=neutral, PublicKeyToken=71e9bce111e9429c</Assembly>
-    <Class>Microsoft.Office.DocumentManagement.Internal.DocIdHandler</Class>
-    <Data/>
-    <Filter/>
-  </Receiver>
-  <Receiver>
-    <Name>Document ID Generator</Name>
-    <Synchronization>Synchronous</Synchronization>
-    <Type>10002</Type>
-    <SequenceNumber>1001</SequenceNumber>
-    <Url/>
-    <Assembly>Microsoft.Office.DocumentManagement, Version=16.0.0.0, Culture=neutral, PublicKeyToken=71e9bce111e9429c</Assembly>
-    <Class>Microsoft.Office.DocumentManagement.Internal.DocIdHandler</Class>
-    <Data/>
-    <Filter/>
-  </Receiver>
-  <Receiver>
-    <Name>Document ID Generator</Name>
-    <Synchronization>Synchronous</Synchronization>
-    <Type>10004</Type>
-    <SequenceNumber>1002</SequenceNumber>
-    <Url/>
-    <Assembly>Microsoft.Office.DocumentManagement, Version=16.0.0.0, Culture=neutral, PublicKeyToken=71e9bce111e9429c</Assembly>
-    <Class>Microsoft.Office.DocumentManagement.Internal.DocIdHandler</Class>
-    <Data/>
-    <Filter/>
-  </Receiver>
-  <Receiver>
-    <Name>Document ID Generator</Name>
-    <Synchronization>Synchronous</Synchronization>
-    <Type>10006</Type>
-    <SequenceNumber>1003</SequenceNumber>
-    <Url/>
-    <Assembly>Microsoft.Office.DocumentManagement, Version=16.0.0.0, Culture=neutral, PublicKeyToken=71e9bce111e9429c</Assembly>
-    <Class>Microsoft.Office.DocumentManagement.Internal.DocIdHandler</Class>
-    <Data/>
-    <Filter/>
-  </Receiver>
-</spe:Receivers>
-</file>
-
-<file path=customXml/item7.xml><?xml version="1.0" encoding="utf-8"?>
-<?mso-contentType ?>
-<FormTemplates xmlns="http://schemas.microsoft.com/sharepoint/v3/contenttype/forms">
-  <Display>DocumentLibraryForm</Display>
-  <Edit>DocumentLibraryForm</Edit>
-  <New>DocumentLibraryForm</New>
-</FormTemplates>
-</file>
-
 <file path=customXml/item8.xml><?xml version="1.0" encoding="utf-8"?>
 <b:Sources xmlns:b="http://schemas.openxmlformats.org/officeDocument/2006/bibliography" xmlns="http://schemas.openxmlformats.org/officeDocument/2006/bibliography" SelectedStyle="\APA.XSL" StyleName="APA"/>
 </file>
@@ -19822,11 +19940,17 @@
 <file path=customXml/itemProps2.xml><?xml version="1.0" encoding="utf-8"?>
 <ds:datastoreItem xmlns:ds="http://schemas.openxmlformats.org/officeDocument/2006/customXml" ds:itemID="{008CCBAD-9245-45F6-AB83-6AB703041626}">
   <ds:schemaRefs>
+    <ds:schemaRef ds:uri="http://schemas.microsoft.com/office/2006/documentManagement/types"/>
+    <ds:schemaRef ds:uri="http://purl.org/dc/dcmitype/"/>
     <ds:schemaRef ds:uri="http://schemas.microsoft.com/office/2006/metadata/properties"/>
+    <ds:schemaRef ds:uri="http://purl.org/dc/terms/"/>
     <ds:schemaRef ds:uri="http://schemas.microsoft.com/office/infopath/2007/PartnerControls"/>
+    <ds:schemaRef ds:uri="http://schemas.openxmlformats.org/package/2006/metadata/core-properties"/>
+    <ds:schemaRef ds:uri="e449ee01-db56-4fb0-9197-e60b4801baf3"/>
+    <ds:schemaRef ds:uri="http://www.w3.org/XML/1998/namespace"/>
     <ds:schemaRef ds:uri="5668c8bc-6c30-45e9-80ca-5109d4270dfd"/>
-    <ds:schemaRef ds:uri="e449ee01-db56-4fb0-9197-e60b4801baf3"/>
     <ds:schemaRef ds:uri="http://schemas.microsoft.com/sharepoint/v3"/>
+    <ds:schemaRef ds:uri="http://purl.org/dc/elements/1.1/"/>
   </ds:schemaRefs>
 </ds:datastoreItem>
 </file>
@@ -19840,6 +19964,30 @@
 </file>
 
 <file path=customXml/itemProps4.xml><?xml version="1.0" encoding="utf-8"?>
+<ds:datastoreItem xmlns:ds="http://schemas.openxmlformats.org/officeDocument/2006/customXml" ds:itemID="{F49EFA3D-FB0C-4543-AF0E-2CAA41C6B631}">
+  <ds:schemaRefs>
+    <ds:schemaRef ds:uri="Microsoft.SharePoint.Taxonomy.ContentTypeSync"/>
+  </ds:schemaRefs>
+</ds:datastoreItem>
+</file>
+
+<file path=customXml/itemProps5.xml><?xml version="1.0" encoding="utf-8"?>
+<ds:datastoreItem xmlns:ds="http://schemas.openxmlformats.org/officeDocument/2006/customXml" ds:itemID="{0D2B82A4-8017-470E-881A-026A0FF65A10}">
+  <ds:schemaRefs>
+    <ds:schemaRef ds:uri="http://schemas.microsoft.com/sharepoint/events"/>
+  </ds:schemaRefs>
+</ds:datastoreItem>
+</file>
+
+<file path=customXml/itemProps6.xml><?xml version="1.0" encoding="utf-8"?>
+<ds:datastoreItem xmlns:ds="http://schemas.openxmlformats.org/officeDocument/2006/customXml" ds:itemID="{6DD2A569-449B-44A8-9D2B-D51962E4A560}">
+  <ds:schemaRefs>
+    <ds:schemaRef ds:uri="http://schemas.microsoft.com/sharepoint/v3/contenttype/forms"/>
+  </ds:schemaRefs>
+</ds:datastoreItem>
+</file>
+
+<file path=customXml/itemProps7.xml><?xml version="1.0" encoding="utf-8"?>
 <ds:datastoreItem xmlns:ds="http://schemas.openxmlformats.org/officeDocument/2006/customXml" ds:itemID="{731D25D9-4F1E-4ED1-8BA6-822D2E2A233E}">
   <ds:schemaRefs>
     <ds:schemaRef ds:uri="http://schemas.microsoft.com/office/2006/metadata/contentType"/>
@@ -19859,32 +20007,8 @@
 </ds:datastoreItem>
 </file>
 
-<file path=customXml/itemProps5.xml><?xml version="1.0" encoding="utf-8"?>
-<ds:datastoreItem xmlns:ds="http://schemas.openxmlformats.org/officeDocument/2006/customXml" ds:itemID="{F49EFA3D-FB0C-4543-AF0E-2CAA41C6B631}">
-  <ds:schemaRefs>
-    <ds:schemaRef ds:uri="Microsoft.SharePoint.Taxonomy.ContentTypeSync"/>
-  </ds:schemaRefs>
-</ds:datastoreItem>
-</file>
-
-<file path=customXml/itemProps6.xml><?xml version="1.0" encoding="utf-8"?>
-<ds:datastoreItem xmlns:ds="http://schemas.openxmlformats.org/officeDocument/2006/customXml" ds:itemID="{0D2B82A4-8017-470E-881A-026A0FF65A10}">
-  <ds:schemaRefs>
-    <ds:schemaRef ds:uri="http://schemas.microsoft.com/sharepoint/events"/>
-  </ds:schemaRefs>
-</ds:datastoreItem>
-</file>
-
-<file path=customXml/itemProps7.xml><?xml version="1.0" encoding="utf-8"?>
-<ds:datastoreItem xmlns:ds="http://schemas.openxmlformats.org/officeDocument/2006/customXml" ds:itemID="{6DD2A569-449B-44A8-9D2B-D51962E4A560}">
-  <ds:schemaRefs>
-    <ds:schemaRef ds:uri="http://schemas.microsoft.com/sharepoint/v3/contenttype/forms"/>
-  </ds:schemaRefs>
-</ds:datastoreItem>
-</file>
-
 <file path=customXml/itemProps8.xml><?xml version="1.0" encoding="utf-8"?>
-<ds:datastoreItem xmlns:ds="http://schemas.openxmlformats.org/officeDocument/2006/customXml" ds:itemID="{BE4A3379-7726-40B3-8576-1D97CEBCAFFA}">
+<ds:datastoreItem xmlns:ds="http://schemas.openxmlformats.org/officeDocument/2006/customXml" ds:itemID="{A7C94112-6458-4CC2-AA0C-80823691C1C7}">
   <ds:schemaRefs>
     <ds:schemaRef ds:uri="http://schemas.openxmlformats.org/officeDocument/2006/bibliography"/>
   </ds:schemaRefs>

</xml_diff>